<commit_message>
Ok I pull up
</commit_message>
<xml_diff>
--- a/Relatório Projeto Aplicado.docx
+++ b/Relatório Projeto Aplicado.docx
@@ -59,7 +59,6 @@
           <w:bCs/>
         </w:rPr>
       </w:pPr>
-      <w:proofErr w:type="spellStart"/>
       <w:r>
         <w:rPr>
           <w:b/>
@@ -67,9 +66,8 @@
           <w:i/>
           <w:iCs/>
         </w:rPr>
-        <w:t>Relatorio</w:t>
-      </w:r>
-      <w:proofErr w:type="spellEnd"/>
+        <w:t>Relatório</w:t>
+      </w:r>
       <w:r>
         <w:rPr>
           <w:b/>
@@ -216,7 +214,7 @@
           <w:r>
             <w:fldChar w:fldCharType="separate"/>
           </w:r>
-          <w:hyperlink w:anchor="_Toc119704621" w:history="1">
+          <w:hyperlink w:anchor="_Toc120529968" w:history="1">
             <w:r>
               <w:rPr>
                 <w:rStyle w:val="Hiperligao"/>
@@ -243,7 +241,7 @@
                 <w:noProof/>
                 <w:webHidden/>
               </w:rPr>
-              <w:instrText xml:space="preserve"> PAGEREF _Toc119704621 \h </w:instrText>
+              <w:instrText xml:space="preserve"> PAGEREF _Toc120529968 \h </w:instrText>
             </w:r>
             <w:r>
               <w:rPr>
@@ -286,7 +284,7 @@
               <w:sz w:val="22"/>
             </w:rPr>
           </w:pPr>
-          <w:hyperlink w:anchor="_Toc119704622" w:history="1">
+          <w:hyperlink w:anchor="_Toc120529969" w:history="1">
             <w:r>
               <w:rPr>
                 <w:rStyle w:val="Hiperligao"/>
@@ -327,7 +325,7 @@
                 <w:noProof/>
                 <w:webHidden/>
               </w:rPr>
-              <w:instrText xml:space="preserve"> PAGEREF _Toc119704622 \h </w:instrText>
+              <w:instrText xml:space="preserve"> PAGEREF _Toc120529969 \h </w:instrText>
             </w:r>
             <w:r>
               <w:rPr>
@@ -370,7 +368,7 @@
               <w:sz w:val="22"/>
             </w:rPr>
           </w:pPr>
-          <w:hyperlink w:anchor="_Toc119704623" w:history="1">
+          <w:hyperlink w:anchor="_Toc120529970" w:history="1">
             <w:r>
               <w:rPr>
                 <w:rStyle w:val="Hiperligao"/>
@@ -411,7 +409,7 @@
                 <w:noProof/>
                 <w:webHidden/>
               </w:rPr>
-              <w:instrText xml:space="preserve"> PAGEREF _Toc119704623 \h </w:instrText>
+              <w:instrText xml:space="preserve"> PAGEREF _Toc120529970 \h </w:instrText>
             </w:r>
             <w:r>
               <w:rPr>
@@ -454,7 +452,7 @@
               <w:sz w:val="22"/>
             </w:rPr>
           </w:pPr>
-          <w:hyperlink w:anchor="_Toc119704624" w:history="1">
+          <w:hyperlink w:anchor="_Toc120529971" w:history="1">
             <w:r>
               <w:rPr>
                 <w:rStyle w:val="Hiperligao"/>
@@ -495,7 +493,7 @@
                 <w:noProof/>
                 <w:webHidden/>
               </w:rPr>
-              <w:instrText xml:space="preserve"> PAGEREF _Toc119704624 \h </w:instrText>
+              <w:instrText xml:space="preserve"> PAGEREF _Toc120529971 \h </w:instrText>
             </w:r>
             <w:r>
               <w:rPr>
@@ -538,7 +536,7 @@
               <w:sz w:val="22"/>
             </w:rPr>
           </w:pPr>
-          <w:hyperlink w:anchor="_Toc119704625" w:history="1">
+          <w:hyperlink w:anchor="_Toc120529972" w:history="1">
             <w:r>
               <w:rPr>
                 <w:rStyle w:val="Hiperligao"/>
@@ -579,7 +577,7 @@
                 <w:noProof/>
                 <w:webHidden/>
               </w:rPr>
-              <w:instrText xml:space="preserve"> PAGEREF _Toc119704625 \h </w:instrText>
+              <w:instrText xml:space="preserve"> PAGEREF _Toc120529972 \h </w:instrText>
             </w:r>
             <w:r>
               <w:rPr>
@@ -622,7 +620,7 @@
               <w:sz w:val="22"/>
             </w:rPr>
           </w:pPr>
-          <w:hyperlink w:anchor="_Toc119704626" w:history="1">
+          <w:hyperlink w:anchor="_Toc120529973" w:history="1">
             <w:r>
               <w:rPr>
                 <w:rStyle w:val="Hiperligao"/>
@@ -663,7 +661,7 @@
                 <w:noProof/>
                 <w:webHidden/>
               </w:rPr>
-              <w:instrText xml:space="preserve"> PAGEREF _Toc119704626 \h </w:instrText>
+              <w:instrText xml:space="preserve"> PAGEREF _Toc120529973 \h </w:instrText>
             </w:r>
             <w:r>
               <w:rPr>
@@ -706,7 +704,7 @@
               <w:sz w:val="22"/>
             </w:rPr>
           </w:pPr>
-          <w:hyperlink w:anchor="_Toc119704627" w:history="1">
+          <w:hyperlink w:anchor="_Toc120529974" w:history="1">
             <w:r>
               <w:rPr>
                 <w:rStyle w:val="Hiperligao"/>
@@ -747,7 +745,7 @@
                 <w:noProof/>
                 <w:webHidden/>
               </w:rPr>
-              <w:instrText xml:space="preserve"> PAGEREF _Toc119704627 \h </w:instrText>
+              <w:instrText xml:space="preserve"> PAGEREF _Toc120529974 \h </w:instrText>
             </w:r>
             <w:r>
               <w:rPr>
@@ -790,7 +788,7 @@
               <w:sz w:val="22"/>
             </w:rPr>
           </w:pPr>
-          <w:hyperlink w:anchor="_Toc119704628" w:history="1">
+          <w:hyperlink w:anchor="_Toc120529975" w:history="1">
             <w:r>
               <w:rPr>
                 <w:rStyle w:val="Hiperligao"/>
@@ -835,7 +833,7 @@
                 <w:noProof/>
                 <w:webHidden/>
               </w:rPr>
-              <w:instrText xml:space="preserve"> PAGEREF _Toc119704628 \h </w:instrText>
+              <w:instrText xml:space="preserve"> PAGEREF _Toc120529975 \h </w:instrText>
             </w:r>
             <w:r>
               <w:rPr>
@@ -878,7 +876,7 @@
               <w:sz w:val="22"/>
             </w:rPr>
           </w:pPr>
-          <w:hyperlink w:anchor="_Toc119704629" w:history="1">
+          <w:hyperlink w:anchor="_Toc120529976" w:history="1">
             <w:r>
               <w:rPr>
                 <w:rStyle w:val="Hiperligao"/>
@@ -923,7 +921,7 @@
                 <w:noProof/>
                 <w:webHidden/>
               </w:rPr>
-              <w:instrText xml:space="preserve"> PAGEREF _Toc119704629 \h </w:instrText>
+              <w:instrText xml:space="preserve"> PAGEREF _Toc120529976 \h </w:instrText>
             </w:r>
             <w:r>
               <w:rPr>
@@ -966,7 +964,7 @@
               <w:sz w:val="22"/>
             </w:rPr>
           </w:pPr>
-          <w:hyperlink w:anchor="_Toc119704630" w:history="1">
+          <w:hyperlink w:anchor="_Toc120529977" w:history="1">
             <w:r>
               <w:rPr>
                 <w:rStyle w:val="Hiperligao"/>
@@ -1011,7 +1009,7 @@
                 <w:noProof/>
                 <w:webHidden/>
               </w:rPr>
-              <w:instrText xml:space="preserve"> PAGEREF _Toc119704630 \h </w:instrText>
+              <w:instrText xml:space="preserve"> PAGEREF _Toc120529977 \h </w:instrText>
             </w:r>
             <w:r>
               <w:rPr>
@@ -1054,7 +1052,7 @@
               <w:sz w:val="22"/>
             </w:rPr>
           </w:pPr>
-          <w:hyperlink w:anchor="_Toc119704631" w:history="1">
+          <w:hyperlink w:anchor="_Toc120529978" w:history="1">
             <w:r>
               <w:rPr>
                 <w:rStyle w:val="Hiperligao"/>
@@ -1099,7 +1097,7 @@
                 <w:noProof/>
                 <w:webHidden/>
               </w:rPr>
-              <w:instrText xml:space="preserve"> PAGEREF _Toc119704631 \h </w:instrText>
+              <w:instrText xml:space="preserve"> PAGEREF _Toc120529978 \h </w:instrText>
             </w:r>
             <w:r>
               <w:rPr>
@@ -1120,6 +1118,342 @@
                 <w:webHidden/>
               </w:rPr>
               <w:t>8</w:t>
+            </w:r>
+            <w:r>
+              <w:rPr>
+                <w:noProof/>
+                <w:webHidden/>
+              </w:rPr>
+              <w:fldChar w:fldCharType="end"/>
+            </w:r>
+          </w:hyperlink>
+        </w:p>
+        <w:p>
+          <w:pPr>
+            <w:pStyle w:val="ndice1"/>
+            <w:tabs>
+              <w:tab w:val="left" w:pos="440"/>
+              <w:tab w:val="right" w:leader="dot" w:pos="8494"/>
+            </w:tabs>
+            <w:rPr>
+              <w:noProof/>
+              <w:sz w:val="22"/>
+            </w:rPr>
+          </w:pPr>
+          <w:hyperlink w:anchor="_Toc120529979" w:history="1">
+            <w:r>
+              <w:rPr>
+                <w:rStyle w:val="Hiperligao"/>
+                <w:noProof/>
+              </w:rPr>
+              <w:t>4.</w:t>
+            </w:r>
+            <w:r>
+              <w:rPr>
+                <w:noProof/>
+                <w:sz w:val="22"/>
+              </w:rPr>
+              <w:tab/>
+            </w:r>
+            <w:r>
+              <w:rPr>
+                <w:rStyle w:val="Hiperligao"/>
+                <w:noProof/>
+              </w:rPr>
+              <w:t>Proposta do Sistema</w:t>
+            </w:r>
+            <w:r>
+              <w:rPr>
+                <w:noProof/>
+                <w:webHidden/>
+              </w:rPr>
+              <w:tab/>
+            </w:r>
+            <w:r>
+              <w:rPr>
+                <w:noProof/>
+                <w:webHidden/>
+              </w:rPr>
+              <w:fldChar w:fldCharType="begin"/>
+            </w:r>
+            <w:r>
+              <w:rPr>
+                <w:noProof/>
+                <w:webHidden/>
+              </w:rPr>
+              <w:instrText xml:space="preserve"> PAGEREF _Toc120529979 \h </w:instrText>
+            </w:r>
+            <w:r>
+              <w:rPr>
+                <w:noProof/>
+                <w:webHidden/>
+              </w:rPr>
+            </w:r>
+            <w:r>
+              <w:rPr>
+                <w:noProof/>
+                <w:webHidden/>
+              </w:rPr>
+              <w:fldChar w:fldCharType="separate"/>
+            </w:r>
+            <w:r>
+              <w:rPr>
+                <w:noProof/>
+                <w:webHidden/>
+              </w:rPr>
+              <w:t>9</w:t>
+            </w:r>
+            <w:r>
+              <w:rPr>
+                <w:noProof/>
+                <w:webHidden/>
+              </w:rPr>
+              <w:fldChar w:fldCharType="end"/>
+            </w:r>
+          </w:hyperlink>
+        </w:p>
+        <w:p>
+          <w:pPr>
+            <w:pStyle w:val="ndice1"/>
+            <w:tabs>
+              <w:tab w:val="left" w:pos="440"/>
+              <w:tab w:val="right" w:leader="dot" w:pos="8494"/>
+            </w:tabs>
+            <w:rPr>
+              <w:noProof/>
+              <w:sz w:val="22"/>
+            </w:rPr>
+          </w:pPr>
+          <w:hyperlink w:anchor="_Toc120529980" w:history="1">
+            <w:r>
+              <w:rPr>
+                <w:rStyle w:val="Hiperligao"/>
+                <w:noProof/>
+              </w:rPr>
+              <w:t>5.</w:t>
+            </w:r>
+            <w:r>
+              <w:rPr>
+                <w:noProof/>
+                <w:sz w:val="22"/>
+              </w:rPr>
+              <w:tab/>
+            </w:r>
+            <w:r>
+              <w:rPr>
+                <w:rStyle w:val="Hiperligao"/>
+                <w:noProof/>
+              </w:rPr>
+              <w:t>Prototipagem</w:t>
+            </w:r>
+            <w:r>
+              <w:rPr>
+                <w:noProof/>
+                <w:webHidden/>
+              </w:rPr>
+              <w:tab/>
+            </w:r>
+            <w:r>
+              <w:rPr>
+                <w:noProof/>
+                <w:webHidden/>
+              </w:rPr>
+              <w:fldChar w:fldCharType="begin"/>
+            </w:r>
+            <w:r>
+              <w:rPr>
+                <w:noProof/>
+                <w:webHidden/>
+              </w:rPr>
+              <w:instrText xml:space="preserve"> PAGEREF _Toc120529980 \h </w:instrText>
+            </w:r>
+            <w:r>
+              <w:rPr>
+                <w:noProof/>
+                <w:webHidden/>
+              </w:rPr>
+            </w:r>
+            <w:r>
+              <w:rPr>
+                <w:noProof/>
+                <w:webHidden/>
+              </w:rPr>
+              <w:fldChar w:fldCharType="separate"/>
+            </w:r>
+            <w:r>
+              <w:rPr>
+                <w:noProof/>
+                <w:webHidden/>
+              </w:rPr>
+              <w:t>10</w:t>
+            </w:r>
+            <w:r>
+              <w:rPr>
+                <w:noProof/>
+                <w:webHidden/>
+              </w:rPr>
+              <w:fldChar w:fldCharType="end"/>
+            </w:r>
+          </w:hyperlink>
+        </w:p>
+        <w:p>
+          <w:pPr>
+            <w:pStyle w:val="ndice1"/>
+            <w:tabs>
+              <w:tab w:val="left" w:pos="440"/>
+              <w:tab w:val="right" w:leader="dot" w:pos="8494"/>
+            </w:tabs>
+            <w:rPr>
+              <w:noProof/>
+              <w:sz w:val="22"/>
+            </w:rPr>
+          </w:pPr>
+          <w:hyperlink w:anchor="_Toc120529981" w:history="1">
+            <w:r>
+              <w:rPr>
+                <w:rStyle w:val="Hiperligao"/>
+                <w:noProof/>
+              </w:rPr>
+              <w:t>6.</w:t>
+            </w:r>
+            <w:r>
+              <w:rPr>
+                <w:noProof/>
+                <w:sz w:val="22"/>
+              </w:rPr>
+              <w:tab/>
+            </w:r>
+            <w:r>
+              <w:rPr>
+                <w:rStyle w:val="Hiperligao"/>
+                <w:noProof/>
+              </w:rPr>
+              <w:t>Diagramas</w:t>
+            </w:r>
+            <w:r>
+              <w:rPr>
+                <w:noProof/>
+                <w:webHidden/>
+              </w:rPr>
+              <w:tab/>
+            </w:r>
+            <w:r>
+              <w:rPr>
+                <w:noProof/>
+                <w:webHidden/>
+              </w:rPr>
+              <w:fldChar w:fldCharType="begin"/>
+            </w:r>
+            <w:r>
+              <w:rPr>
+                <w:noProof/>
+                <w:webHidden/>
+              </w:rPr>
+              <w:instrText xml:space="preserve"> PAGEREF _Toc120529981 \h </w:instrText>
+            </w:r>
+            <w:r>
+              <w:rPr>
+                <w:noProof/>
+                <w:webHidden/>
+              </w:rPr>
+            </w:r>
+            <w:r>
+              <w:rPr>
+                <w:noProof/>
+                <w:webHidden/>
+              </w:rPr>
+              <w:fldChar w:fldCharType="separate"/>
+            </w:r>
+            <w:r>
+              <w:rPr>
+                <w:noProof/>
+                <w:webHidden/>
+              </w:rPr>
+              <w:t>12</w:t>
+            </w:r>
+            <w:r>
+              <w:rPr>
+                <w:noProof/>
+                <w:webHidden/>
+              </w:rPr>
+              <w:fldChar w:fldCharType="end"/>
+            </w:r>
+          </w:hyperlink>
+        </w:p>
+        <w:p>
+          <w:pPr>
+            <w:pStyle w:val="ndice2"/>
+            <w:tabs>
+              <w:tab w:val="left" w:pos="880"/>
+              <w:tab w:val="right" w:leader="dot" w:pos="8494"/>
+            </w:tabs>
+            <w:rPr>
+              <w:noProof/>
+              <w:sz w:val="22"/>
+            </w:rPr>
+          </w:pPr>
+          <w:hyperlink w:anchor="_Toc120529982" w:history="1">
+            <w:r>
+              <w:rPr>
+                <w:rStyle w:val="Hiperligao"/>
+                <w:noProof/>
+              </w:rPr>
+              <w:t>6.1.</w:t>
+            </w:r>
+            <w:r>
+              <w:rPr>
+                <w:noProof/>
+                <w:sz w:val="22"/>
+              </w:rPr>
+              <w:tab/>
+            </w:r>
+            <w:r>
+              <w:rPr>
+                <w:rStyle w:val="Hiperligao"/>
+                <w:noProof/>
+              </w:rPr>
+              <w:t>Diagrama Casos de Uso</w:t>
+            </w:r>
+            <w:r>
+              <w:rPr>
+                <w:noProof/>
+                <w:webHidden/>
+              </w:rPr>
+              <w:tab/>
+            </w:r>
+            <w:r>
+              <w:rPr>
+                <w:noProof/>
+                <w:webHidden/>
+              </w:rPr>
+              <w:fldChar w:fldCharType="begin"/>
+            </w:r>
+            <w:r>
+              <w:rPr>
+                <w:noProof/>
+                <w:webHidden/>
+              </w:rPr>
+              <w:instrText xml:space="preserve"> PAGEREF _Toc120529982 \h </w:instrText>
+            </w:r>
+            <w:r>
+              <w:rPr>
+                <w:noProof/>
+                <w:webHidden/>
+              </w:rPr>
+            </w:r>
+            <w:r>
+              <w:rPr>
+                <w:noProof/>
+                <w:webHidden/>
+              </w:rPr>
+              <w:fldChar w:fldCharType="separate"/>
+            </w:r>
+            <w:r>
+              <w:rPr>
+                <w:noProof/>
+                <w:webHidden/>
+              </w:rPr>
+              <w:t>12</w:t>
             </w:r>
             <w:r>
               <w:rPr>
@@ -1154,7 +1488,7 @@
       <w:pPr>
         <w:pStyle w:val="Ttulo1"/>
       </w:pPr>
-      <w:bookmarkStart w:id="0" w:name="_Toc119704621"/>
+      <w:bookmarkStart w:id="0" w:name="_Toc120529968"/>
       <w:r>
         <w:t>Lista de Figuras</w:t>
       </w:r>
@@ -1180,7 +1514,7 @@
       <w:r>
         <w:fldChar w:fldCharType="separate"/>
       </w:r>
-      <w:hyperlink r:id="rId8" w:anchor="_Toc119704632" w:history="1">
+      <w:hyperlink r:id="rId8" w:anchor="_Toc120529958" w:history="1">
         <w:r>
           <w:rPr>
             <w:rStyle w:val="Hiperligao"/>
@@ -1207,7 +1541,7 @@
             <w:noProof/>
             <w:webHidden/>
           </w:rPr>
-          <w:instrText xml:space="preserve"> PAGEREF _Toc119704632 \h </w:instrText>
+          <w:instrText xml:space="preserve"> PAGEREF _Toc120529958 \h </w:instrText>
         </w:r>
         <w:r>
           <w:rPr>
@@ -1249,7 +1583,7 @@
           <w:sz w:val="22"/>
         </w:rPr>
       </w:pPr>
-      <w:hyperlink r:id="rId9" w:anchor="_Toc119704633" w:history="1">
+      <w:hyperlink r:id="rId9" w:anchor="_Toc120529959" w:history="1">
         <w:r>
           <w:rPr>
             <w:rStyle w:val="Hiperligao"/>
@@ -1276,7 +1610,7 @@
             <w:noProof/>
             <w:webHidden/>
           </w:rPr>
-          <w:instrText xml:space="preserve"> PAGEREF _Toc119704633 \h </w:instrText>
+          <w:instrText xml:space="preserve"> PAGEREF _Toc120529959 \h </w:instrText>
         </w:r>
         <w:r>
           <w:rPr>
@@ -1318,7 +1652,7 @@
           <w:sz w:val="22"/>
         </w:rPr>
       </w:pPr>
-      <w:hyperlink r:id="rId10" w:anchor="_Toc119704634" w:history="1">
+      <w:hyperlink r:id="rId10" w:anchor="_Toc120529960" w:history="1">
         <w:r>
           <w:rPr>
             <w:rStyle w:val="Hiperligao"/>
@@ -1345,7 +1679,7 @@
             <w:noProof/>
             <w:webHidden/>
           </w:rPr>
-          <w:instrText xml:space="preserve"> PAGEREF _Toc119704634 \h </w:instrText>
+          <w:instrText xml:space="preserve"> PAGEREF _Toc120529960 \h </w:instrText>
         </w:r>
         <w:r>
           <w:rPr>
@@ -1387,7 +1721,7 @@
           <w:sz w:val="22"/>
         </w:rPr>
       </w:pPr>
-      <w:hyperlink r:id="rId11" w:anchor="_Toc119704635" w:history="1">
+      <w:hyperlink r:id="rId11" w:anchor="_Toc120529961" w:history="1">
         <w:r>
           <w:rPr>
             <w:rStyle w:val="Hiperligao"/>
@@ -1414,7 +1748,7 @@
             <w:noProof/>
             <w:webHidden/>
           </w:rPr>
-          <w:instrText xml:space="preserve"> PAGEREF _Toc119704635 \h </w:instrText>
+          <w:instrText xml:space="preserve"> PAGEREF _Toc120529961 \h </w:instrText>
         </w:r>
         <w:r>
           <w:rPr>
@@ -1447,6 +1781,420 @@
     </w:p>
     <w:p>
       <w:pPr>
+        <w:pStyle w:val="ndicedeilustraes"/>
+        <w:tabs>
+          <w:tab w:val="right" w:leader="dot" w:pos="8494"/>
+        </w:tabs>
+        <w:rPr>
+          <w:noProof/>
+          <w:sz w:val="22"/>
+        </w:rPr>
+      </w:pPr>
+      <w:hyperlink r:id="rId12" w:anchor="_Toc120529962" w:history="1">
+        <w:r>
+          <w:rPr>
+            <w:rStyle w:val="Hiperligao"/>
+            <w:noProof/>
+          </w:rPr>
+          <w:t>Figura 5 - Ecrã Mapa</w:t>
+        </w:r>
+        <w:r>
+          <w:rPr>
+            <w:noProof/>
+            <w:webHidden/>
+          </w:rPr>
+          <w:tab/>
+        </w:r>
+        <w:r>
+          <w:rPr>
+            <w:noProof/>
+            <w:webHidden/>
+          </w:rPr>
+          <w:fldChar w:fldCharType="begin"/>
+        </w:r>
+        <w:r>
+          <w:rPr>
+            <w:noProof/>
+            <w:webHidden/>
+          </w:rPr>
+          <w:instrText xml:space="preserve"> PAGEREF _Toc120529962 \h </w:instrText>
+        </w:r>
+        <w:r>
+          <w:rPr>
+            <w:noProof/>
+            <w:webHidden/>
+          </w:rPr>
+        </w:r>
+        <w:r>
+          <w:rPr>
+            <w:noProof/>
+            <w:webHidden/>
+          </w:rPr>
+          <w:fldChar w:fldCharType="separate"/>
+        </w:r>
+        <w:r>
+          <w:rPr>
+            <w:noProof/>
+            <w:webHidden/>
+          </w:rPr>
+          <w:t>10</w:t>
+        </w:r>
+        <w:r>
+          <w:rPr>
+            <w:noProof/>
+            <w:webHidden/>
+          </w:rPr>
+          <w:fldChar w:fldCharType="end"/>
+        </w:r>
+      </w:hyperlink>
+    </w:p>
+    <w:p>
+      <w:pPr>
+        <w:pStyle w:val="ndicedeilustraes"/>
+        <w:tabs>
+          <w:tab w:val="right" w:leader="dot" w:pos="8494"/>
+        </w:tabs>
+        <w:rPr>
+          <w:noProof/>
+          <w:sz w:val="22"/>
+        </w:rPr>
+      </w:pPr>
+      <w:hyperlink r:id="rId13" w:anchor="_Toc120529963" w:history="1">
+        <w:r>
+          <w:rPr>
+            <w:rStyle w:val="Hiperligao"/>
+            <w:noProof/>
+          </w:rPr>
+          <w:t>Figura 6 - Ecra Login</w:t>
+        </w:r>
+        <w:r>
+          <w:rPr>
+            <w:noProof/>
+            <w:webHidden/>
+          </w:rPr>
+          <w:tab/>
+        </w:r>
+        <w:r>
+          <w:rPr>
+            <w:noProof/>
+            <w:webHidden/>
+          </w:rPr>
+          <w:fldChar w:fldCharType="begin"/>
+        </w:r>
+        <w:r>
+          <w:rPr>
+            <w:noProof/>
+            <w:webHidden/>
+          </w:rPr>
+          <w:instrText xml:space="preserve"> PAGEREF _Toc120529963 \h </w:instrText>
+        </w:r>
+        <w:r>
+          <w:rPr>
+            <w:noProof/>
+            <w:webHidden/>
+          </w:rPr>
+        </w:r>
+        <w:r>
+          <w:rPr>
+            <w:noProof/>
+            <w:webHidden/>
+          </w:rPr>
+          <w:fldChar w:fldCharType="separate"/>
+        </w:r>
+        <w:r>
+          <w:rPr>
+            <w:noProof/>
+            <w:webHidden/>
+          </w:rPr>
+          <w:t>10</w:t>
+        </w:r>
+        <w:r>
+          <w:rPr>
+            <w:noProof/>
+            <w:webHidden/>
+          </w:rPr>
+          <w:fldChar w:fldCharType="end"/>
+        </w:r>
+      </w:hyperlink>
+    </w:p>
+    <w:p>
+      <w:pPr>
+        <w:pStyle w:val="ndicedeilustraes"/>
+        <w:tabs>
+          <w:tab w:val="right" w:leader="dot" w:pos="8494"/>
+        </w:tabs>
+        <w:rPr>
+          <w:noProof/>
+          <w:sz w:val="22"/>
+        </w:rPr>
+      </w:pPr>
+      <w:hyperlink r:id="rId14" w:anchor="_Toc120529964" w:history="1">
+        <w:r>
+          <w:rPr>
+            <w:rStyle w:val="Hiperligao"/>
+            <w:noProof/>
+          </w:rPr>
+          <w:t>Figura 7 - Ecrã Horario</w:t>
+        </w:r>
+        <w:r>
+          <w:rPr>
+            <w:noProof/>
+            <w:webHidden/>
+          </w:rPr>
+          <w:tab/>
+        </w:r>
+        <w:r>
+          <w:rPr>
+            <w:noProof/>
+            <w:webHidden/>
+          </w:rPr>
+          <w:fldChar w:fldCharType="begin"/>
+        </w:r>
+        <w:r>
+          <w:rPr>
+            <w:noProof/>
+            <w:webHidden/>
+          </w:rPr>
+          <w:instrText xml:space="preserve"> PAGEREF _Toc120529964 \h </w:instrText>
+        </w:r>
+        <w:r>
+          <w:rPr>
+            <w:noProof/>
+            <w:webHidden/>
+          </w:rPr>
+        </w:r>
+        <w:r>
+          <w:rPr>
+            <w:noProof/>
+            <w:webHidden/>
+          </w:rPr>
+          <w:fldChar w:fldCharType="separate"/>
+        </w:r>
+        <w:r>
+          <w:rPr>
+            <w:noProof/>
+            <w:webHidden/>
+          </w:rPr>
+          <w:t>11</w:t>
+        </w:r>
+        <w:r>
+          <w:rPr>
+            <w:noProof/>
+            <w:webHidden/>
+          </w:rPr>
+          <w:fldChar w:fldCharType="end"/>
+        </w:r>
+      </w:hyperlink>
+    </w:p>
+    <w:p>
+      <w:pPr>
+        <w:pStyle w:val="ndicedeilustraes"/>
+        <w:tabs>
+          <w:tab w:val="right" w:leader="dot" w:pos="8494"/>
+        </w:tabs>
+        <w:rPr>
+          <w:noProof/>
+          <w:sz w:val="22"/>
+        </w:rPr>
+      </w:pPr>
+      <w:hyperlink r:id="rId15" w:anchor="_Toc120529965" w:history="1">
+        <w:r>
+          <w:rPr>
+            <w:rStyle w:val="Hiperligao"/>
+            <w:noProof/>
+          </w:rPr>
+          <w:t>Figura 8 - Ecrã Rota</w:t>
+        </w:r>
+        <w:r>
+          <w:rPr>
+            <w:noProof/>
+            <w:webHidden/>
+          </w:rPr>
+          <w:tab/>
+        </w:r>
+        <w:r>
+          <w:rPr>
+            <w:noProof/>
+            <w:webHidden/>
+          </w:rPr>
+          <w:fldChar w:fldCharType="begin"/>
+        </w:r>
+        <w:r>
+          <w:rPr>
+            <w:noProof/>
+            <w:webHidden/>
+          </w:rPr>
+          <w:instrText xml:space="preserve"> PAGEREF _Toc120529965 \h </w:instrText>
+        </w:r>
+        <w:r>
+          <w:rPr>
+            <w:noProof/>
+            <w:webHidden/>
+          </w:rPr>
+        </w:r>
+        <w:r>
+          <w:rPr>
+            <w:noProof/>
+            <w:webHidden/>
+          </w:rPr>
+          <w:fldChar w:fldCharType="separate"/>
+        </w:r>
+        <w:r>
+          <w:rPr>
+            <w:noProof/>
+            <w:webHidden/>
+          </w:rPr>
+          <w:t>11</w:t>
+        </w:r>
+        <w:r>
+          <w:rPr>
+            <w:noProof/>
+            <w:webHidden/>
+          </w:rPr>
+          <w:fldChar w:fldCharType="end"/>
+        </w:r>
+      </w:hyperlink>
+    </w:p>
+    <w:p>
+      <w:pPr>
+        <w:pStyle w:val="ndicedeilustraes"/>
+        <w:tabs>
+          <w:tab w:val="right" w:leader="dot" w:pos="8494"/>
+        </w:tabs>
+        <w:rPr>
+          <w:noProof/>
+          <w:sz w:val="22"/>
+        </w:rPr>
+      </w:pPr>
+      <w:hyperlink w:anchor="_Toc120529966" w:history="1">
+        <w:r>
+          <w:rPr>
+            <w:rStyle w:val="Hiperligao"/>
+            <w:noProof/>
+          </w:rPr>
+          <w:t>Figura 9 - Diagrama Casos de Uso</w:t>
+        </w:r>
+        <w:r>
+          <w:rPr>
+            <w:noProof/>
+            <w:webHidden/>
+          </w:rPr>
+          <w:tab/>
+        </w:r>
+        <w:r>
+          <w:rPr>
+            <w:noProof/>
+            <w:webHidden/>
+          </w:rPr>
+          <w:fldChar w:fldCharType="begin"/>
+        </w:r>
+        <w:r>
+          <w:rPr>
+            <w:noProof/>
+            <w:webHidden/>
+          </w:rPr>
+          <w:instrText xml:space="preserve"> PAGEREF _Toc120529966 \h </w:instrText>
+        </w:r>
+        <w:r>
+          <w:rPr>
+            <w:noProof/>
+            <w:webHidden/>
+          </w:rPr>
+        </w:r>
+        <w:r>
+          <w:rPr>
+            <w:noProof/>
+            <w:webHidden/>
+          </w:rPr>
+          <w:fldChar w:fldCharType="separate"/>
+        </w:r>
+        <w:r>
+          <w:rPr>
+            <w:noProof/>
+            <w:webHidden/>
+          </w:rPr>
+          <w:t>12</w:t>
+        </w:r>
+        <w:r>
+          <w:rPr>
+            <w:noProof/>
+            <w:webHidden/>
+          </w:rPr>
+          <w:fldChar w:fldCharType="end"/>
+        </w:r>
+      </w:hyperlink>
+    </w:p>
+    <w:p>
+      <w:pPr>
+        <w:pStyle w:val="ndicedeilustraes"/>
+        <w:tabs>
+          <w:tab w:val="right" w:leader="dot" w:pos="8494"/>
+        </w:tabs>
+        <w:rPr>
+          <w:noProof/>
+          <w:sz w:val="22"/>
+        </w:rPr>
+      </w:pPr>
+      <w:hyperlink w:anchor="_Toc120529967" w:history="1">
+        <w:r>
+          <w:rPr>
+            <w:rStyle w:val="Hiperligao"/>
+            <w:noProof/>
+          </w:rPr>
+          <w:t>Figura 10 - Comportamento Normal Diagrama Casos de Uso</w:t>
+        </w:r>
+        <w:r>
+          <w:rPr>
+            <w:noProof/>
+            <w:webHidden/>
+          </w:rPr>
+          <w:tab/>
+        </w:r>
+        <w:r>
+          <w:rPr>
+            <w:noProof/>
+            <w:webHidden/>
+          </w:rPr>
+          <w:fldChar w:fldCharType="begin"/>
+        </w:r>
+        <w:r>
+          <w:rPr>
+            <w:noProof/>
+            <w:webHidden/>
+          </w:rPr>
+          <w:instrText xml:space="preserve"> PAGEREF _Toc120529967 \h </w:instrText>
+        </w:r>
+        <w:r>
+          <w:rPr>
+            <w:noProof/>
+            <w:webHidden/>
+          </w:rPr>
+        </w:r>
+        <w:r>
+          <w:rPr>
+            <w:noProof/>
+            <w:webHidden/>
+          </w:rPr>
+          <w:fldChar w:fldCharType="separate"/>
+        </w:r>
+        <w:r>
+          <w:rPr>
+            <w:noProof/>
+            <w:webHidden/>
+          </w:rPr>
+          <w:t>12</w:t>
+        </w:r>
+        <w:r>
+          <w:rPr>
+            <w:noProof/>
+            <w:webHidden/>
+          </w:rPr>
+          <w:fldChar w:fldCharType="end"/>
+        </w:r>
+      </w:hyperlink>
+    </w:p>
+    <w:p>
+      <w:pPr>
         <w:rPr>
           <w:b/>
           <w:bCs/>
@@ -1688,7 +2436,7 @@
           <w:numId w:val="1"/>
         </w:numPr>
       </w:pPr>
-      <w:bookmarkStart w:id="1" w:name="_Toc119704622"/>
+      <w:bookmarkStart w:id="1" w:name="_Toc120529969"/>
       <w:r>
         <w:t>Introdução</w:t>
       </w:r>
@@ -1725,7 +2473,7 @@
           <w:numId w:val="1"/>
         </w:numPr>
       </w:pPr>
-      <w:bookmarkStart w:id="2" w:name="_Toc119704623"/>
+      <w:bookmarkStart w:id="2" w:name="_Toc120529970"/>
       <w:r>
         <w:t>Enquadramento</w:t>
       </w:r>
@@ -1753,7 +2501,7 @@
           <w:numId w:val="1"/>
         </w:numPr>
       </w:pPr>
-      <w:bookmarkStart w:id="3" w:name="_Toc119704624"/>
+      <w:bookmarkStart w:id="3" w:name="_Toc120529971"/>
       <w:r>
         <w:t>Objetivos</w:t>
       </w:r>
@@ -1780,7 +2528,7 @@
           <w:numId w:val="1"/>
         </w:numPr>
       </w:pPr>
-      <w:bookmarkStart w:id="4" w:name="_Toc119704625"/>
+      <w:bookmarkStart w:id="4" w:name="_Toc120529972"/>
       <w:r>
         <w:t>Estrutura do documento</w:t>
       </w:r>
@@ -1827,7 +2575,7 @@
           <w:numId w:val="1"/>
         </w:numPr>
       </w:pPr>
-      <w:bookmarkStart w:id="5" w:name="_Toc119704626"/>
+      <w:bookmarkStart w:id="5" w:name="_Toc120529973"/>
       <w:r>
         <w:t>Contextualização</w:t>
       </w:r>
@@ -1952,7 +2700,7 @@
           <w:numId w:val="1"/>
         </w:numPr>
       </w:pPr>
-      <w:bookmarkStart w:id="6" w:name="_Toc119704627"/>
+      <w:bookmarkStart w:id="6" w:name="_Toc120529974"/>
       <w:r>
         <w:t>Estado de Arte</w:t>
       </w:r>
@@ -1980,7 +2728,7 @@
           <w:iCs/>
         </w:rPr>
       </w:pPr>
-      <w:bookmarkStart w:id="7" w:name="_Toc119704628"/>
+      <w:bookmarkStart w:id="7" w:name="_Toc120529975"/>
       <w:r>
         <w:rPr>
           <w:noProof/>
@@ -2040,7 +2788,7 @@
                                 <w:sz w:val="32"/>
                               </w:rPr>
                             </w:pPr>
-                            <w:bookmarkStart w:id="8" w:name="_Toc119704632"/>
+                            <w:bookmarkStart w:id="8" w:name="_Toc120529958"/>
                             <w:r>
                               <w:t xml:space="preserve">Figura </w:t>
                             </w:r>
@@ -2091,7 +2839,7 @@
                           <w:sz w:val="32"/>
                         </w:rPr>
                       </w:pPr>
-                      <w:bookmarkStart w:id="9" w:name="_Toc119704632"/>
+                      <w:bookmarkStart w:id="9" w:name="_Toc120529958"/>
                       <w:r>
                         <w:t xml:space="preserve">Figura </w:t>
                       </w:r>
@@ -2156,7 +2904,7 @@
                     </pic:cNvPicPr>
                   </pic:nvPicPr>
                   <pic:blipFill>
-                    <a:blip r:embed="rId12">
+                    <a:blip r:embed="rId16">
                       <a:extLst>
                         <a:ext uri="{28A0092B-C50C-407E-A947-70E740481C1C}">
                           <a14:useLocalDpi xmlns:a14="http://schemas.microsoft.com/office/drawing/2010/main" val="0"/>
@@ -2270,7 +3018,7 @@
           <w:iCs/>
         </w:rPr>
       </w:pPr>
-      <w:bookmarkStart w:id="10" w:name="_Toc119704629"/>
+      <w:bookmarkStart w:id="10" w:name="_Toc120529976"/>
       <w:r>
         <w:rPr>
           <w:noProof/>
@@ -2330,7 +3078,7 @@
                                 <w:sz w:val="32"/>
                               </w:rPr>
                             </w:pPr>
-                            <w:bookmarkStart w:id="11" w:name="_Toc119704633"/>
+                            <w:bookmarkStart w:id="11" w:name="_Toc120529959"/>
                             <w:r>
                               <w:t xml:space="preserve">Figura </w:t>
                             </w:r>
@@ -2377,7 +3125,7 @@
                           <w:sz w:val="32"/>
                         </w:rPr>
                       </w:pPr>
-                      <w:bookmarkStart w:id="12" w:name="_Toc119704633"/>
+                      <w:bookmarkStart w:id="12" w:name="_Toc120529959"/>
                       <w:r>
                         <w:t xml:space="preserve">Figura </w:t>
                       </w:r>
@@ -2440,7 +3188,7 @@
                     </pic:cNvPicPr>
                   </pic:nvPicPr>
                   <pic:blipFill>
-                    <a:blip r:embed="rId13" cstate="print">
+                    <a:blip r:embed="rId17" cstate="print">
                       <a:extLst>
                         <a:ext uri="{28A0092B-C50C-407E-A947-70E740481C1C}">
                           <a14:useLocalDpi xmlns:a14="http://schemas.microsoft.com/office/drawing/2010/main" val="0"/>
@@ -2583,7 +3331,7 @@
           <w:iCs/>
         </w:rPr>
       </w:pPr>
-      <w:bookmarkStart w:id="13" w:name="_Toc119704630"/>
+      <w:bookmarkStart w:id="13" w:name="_Toc120529977"/>
       <w:r>
         <w:rPr>
           <w:i/>
@@ -2645,7 +3393,7 @@
                                 <w:sz w:val="32"/>
                               </w:rPr>
                             </w:pPr>
-                            <w:bookmarkStart w:id="14" w:name="_Toc119704634"/>
+                            <w:bookmarkStart w:id="14" w:name="_Toc120529960"/>
                             <w:r>
                               <w:t xml:space="preserve">Figura </w:t>
                             </w:r>
@@ -2692,7 +3440,7 @@
                           <w:sz w:val="32"/>
                         </w:rPr>
                       </w:pPr>
-                      <w:bookmarkStart w:id="15" w:name="_Toc119704634"/>
+                      <w:bookmarkStart w:id="15" w:name="_Toc120529960"/>
                       <w:r>
                         <w:t xml:space="preserve">Figura </w:t>
                       </w:r>
@@ -2757,7 +3505,7 @@
                     </pic:cNvPicPr>
                   </pic:nvPicPr>
                   <pic:blipFill>
-                    <a:blip r:embed="rId14" cstate="print">
+                    <a:blip r:embed="rId18" cstate="print">
                       <a:extLst>
                         <a:ext uri="{28A0092B-C50C-407E-A947-70E740481C1C}">
                           <a14:useLocalDpi xmlns:a14="http://schemas.microsoft.com/office/drawing/2010/main" val="0"/>
@@ -2937,7 +3685,7 @@
           <w:iCs/>
         </w:rPr>
       </w:pPr>
-      <w:bookmarkStart w:id="16" w:name="_Toc119704631"/>
+      <w:bookmarkStart w:id="16" w:name="_Toc120529978"/>
       <w:r>
         <w:rPr>
           <w:noProof/>
@@ -2997,7 +3745,7 @@
                                 <w:sz w:val="32"/>
                               </w:rPr>
                             </w:pPr>
-                            <w:bookmarkStart w:id="17" w:name="_Toc119704635"/>
+                            <w:bookmarkStart w:id="17" w:name="_Toc120529961"/>
                             <w:r>
                               <w:t xml:space="preserve">Figura </w:t>
                             </w:r>
@@ -3044,7 +3792,7 @@
                           <w:sz w:val="32"/>
                         </w:rPr>
                       </w:pPr>
-                      <w:bookmarkStart w:id="18" w:name="_Toc119704635"/>
+                      <w:bookmarkStart w:id="18" w:name="_Toc120529961"/>
                       <w:r>
                         <w:t xml:space="preserve">Figura </w:t>
                       </w:r>
@@ -3105,7 +3853,7 @@
                     <pic:cNvPicPr/>
                   </pic:nvPicPr>
                   <pic:blipFill>
-                    <a:blip r:embed="rId15" cstate="print">
+                    <a:blip r:embed="rId19" cstate="print">
                       <a:extLst>
                         <a:ext uri="{28A0092B-C50C-407E-A947-70E740481C1C}">
                           <a14:useLocalDpi xmlns:a14="http://schemas.microsoft.com/office/drawing/2010/main" val="0"/>
@@ -3205,9 +3953,11 @@
           <w:numId w:val="1"/>
         </w:numPr>
       </w:pPr>
+      <w:bookmarkStart w:id="19" w:name="_Toc120529979"/>
       <w:r>
         <w:t>Proposta do Sistema</w:t>
       </w:r>
+      <w:bookmarkEnd w:id="19"/>
     </w:p>
     <w:p/>
     <w:p>
@@ -3525,9 +4275,11 @@
           <w:numId w:val="1"/>
         </w:numPr>
       </w:pPr>
+      <w:bookmarkStart w:id="20" w:name="_Toc120529980"/>
       <w:r>
         <w:t>Prototipagem</w:t>
       </w:r>
+      <w:bookmarkEnd w:id="20"/>
     </w:p>
     <w:p>
       <w:r>
@@ -3586,6 +4338,7 @@
                                 <w:sz w:val="24"/>
                               </w:rPr>
                             </w:pPr>
+                            <w:bookmarkStart w:id="21" w:name="_Toc120529962"/>
                             <w:r>
                               <w:t xml:space="preserve">Figura </w:t>
                             </w:r>
@@ -3600,6 +4353,7 @@
                             <w:r>
                               <w:t xml:space="preserve"> - Ecrã Mapa</w:t>
                             </w:r>
+                            <w:bookmarkEnd w:id="21"/>
                           </w:p>
                         </w:txbxContent>
                       </wps:txbx>
@@ -3628,6 +4382,7 @@
                           <w:sz w:val="24"/>
                         </w:rPr>
                       </w:pPr>
+                      <w:bookmarkStart w:id="22" w:name="_Toc120529962"/>
                       <w:r>
                         <w:t xml:space="preserve">Figura </w:t>
                       </w:r>
@@ -3642,6 +4397,7 @@
                       <w:r>
                         <w:t xml:space="preserve"> - Ecrã Mapa</w:t>
                       </w:r>
+                      <w:bookmarkEnd w:id="22"/>
                     </w:p>
                   </w:txbxContent>
                 </v:textbox>
@@ -3689,7 +4445,7 @@
                     </pic:cNvPicPr>
                   </pic:nvPicPr>
                   <pic:blipFill>
-                    <a:blip r:embed="rId16">
+                    <a:blip r:embed="rId20">
                       <a:extLst>
                         <a:ext uri="{28A0092B-C50C-407E-A947-70E740481C1C}">
                           <a14:useLocalDpi xmlns:a14="http://schemas.microsoft.com/office/drawing/2010/main" val="0"/>
@@ -3776,6 +4532,7 @@
                                 <w:sz w:val="24"/>
                               </w:rPr>
                             </w:pPr>
+                            <w:bookmarkStart w:id="23" w:name="_Toc120529963"/>
                             <w:r>
                               <w:t xml:space="preserve">Figura </w:t>
                             </w:r>
@@ -3788,11 +4545,9 @@
                               </w:r>
                             </w:fldSimple>
                             <w:r>
-                              <w:t xml:space="preserve"> - </w:t>
+                              <w:t xml:space="preserve"> - Ecra Login</w:t>
                             </w:r>
-                            <w:r>
-                              <w:t>Ecra Login</w:t>
-                            </w:r>
+                            <w:bookmarkEnd w:id="23"/>
                           </w:p>
                         </w:txbxContent>
                       </wps:txbx>
@@ -3821,6 +4576,7 @@
                           <w:sz w:val="24"/>
                         </w:rPr>
                       </w:pPr>
+                      <w:bookmarkStart w:id="24" w:name="_Toc120529963"/>
                       <w:r>
                         <w:t xml:space="preserve">Figura </w:t>
                       </w:r>
@@ -3833,11 +4589,9 @@
                         </w:r>
                       </w:fldSimple>
                       <w:r>
-                        <w:t xml:space="preserve"> - </w:t>
+                        <w:t xml:space="preserve"> - Ecra Login</w:t>
                       </w:r>
-                      <w:r>
-                        <w:t>Ecra Login</w:t>
-                      </w:r>
+                      <w:bookmarkEnd w:id="24"/>
                     </w:p>
                   </w:txbxContent>
                 </v:textbox>
@@ -3885,7 +4639,7 @@
                     </pic:cNvPicPr>
                   </pic:nvPicPr>
                   <pic:blipFill>
-                    <a:blip r:embed="rId17">
+                    <a:blip r:embed="rId21">
                       <a:extLst>
                         <a:ext uri="{28A0092B-C50C-407E-A947-70E740481C1C}">
                           <a14:useLocalDpi xmlns:a14="http://schemas.microsoft.com/office/drawing/2010/main" val="0"/>
@@ -3981,6 +4735,7 @@
                                 <w:sz w:val="24"/>
                               </w:rPr>
                             </w:pPr>
+                            <w:bookmarkStart w:id="25" w:name="_Toc120529964"/>
                             <w:r>
                               <w:t xml:space="preserve">Figura </w:t>
                             </w:r>
@@ -3993,11 +4748,9 @@
                               </w:r>
                             </w:fldSimple>
                             <w:r>
-                              <w:t xml:space="preserve"> - Ecrã </w:t>
+                              <w:t xml:space="preserve"> - Ecrã Horario</w:t>
                             </w:r>
-                            <w:r>
-                              <w:t>Horario</w:t>
-                            </w:r>
+                            <w:bookmarkEnd w:id="25"/>
                           </w:p>
                         </w:txbxContent>
                       </wps:txbx>
@@ -4026,6 +4779,7 @@
                           <w:sz w:val="24"/>
                         </w:rPr>
                       </w:pPr>
+                      <w:bookmarkStart w:id="26" w:name="_Toc120529964"/>
                       <w:r>
                         <w:t xml:space="preserve">Figura </w:t>
                       </w:r>
@@ -4038,11 +4792,9 @@
                         </w:r>
                       </w:fldSimple>
                       <w:r>
-                        <w:t xml:space="preserve"> - Ecrã </w:t>
+                        <w:t xml:space="preserve"> - Ecrã Horario</w:t>
                       </w:r>
-                      <w:r>
-                        <w:t>Horario</w:t>
-                      </w:r>
+                      <w:bookmarkEnd w:id="26"/>
                     </w:p>
                   </w:txbxContent>
                 </v:textbox>
@@ -4090,7 +4842,7 @@
                     </pic:cNvPicPr>
                   </pic:nvPicPr>
                   <pic:blipFill>
-                    <a:blip r:embed="rId18">
+                    <a:blip r:embed="rId22">
                       <a:extLst>
                         <a:ext uri="{28A0092B-C50C-407E-A947-70E740481C1C}">
                           <a14:useLocalDpi xmlns:a14="http://schemas.microsoft.com/office/drawing/2010/main" val="0"/>
@@ -4177,6 +4929,7 @@
                                 <w:sz w:val="24"/>
                               </w:rPr>
                             </w:pPr>
+                            <w:bookmarkStart w:id="27" w:name="_Toc120529965"/>
                             <w:r>
                               <w:t xml:space="preserve">Figura </w:t>
                             </w:r>
@@ -4191,6 +4944,7 @@
                             <w:r>
                               <w:t xml:space="preserve"> - Ecrã Rota</w:t>
                             </w:r>
+                            <w:bookmarkEnd w:id="27"/>
                           </w:p>
                         </w:txbxContent>
                       </wps:txbx>
@@ -4219,6 +4973,7 @@
                           <w:sz w:val="24"/>
                         </w:rPr>
                       </w:pPr>
+                      <w:bookmarkStart w:id="28" w:name="_Toc120529965"/>
                       <w:r>
                         <w:t xml:space="preserve">Figura </w:t>
                       </w:r>
@@ -4233,6 +4988,7 @@
                       <w:r>
                         <w:t xml:space="preserve"> - Ecrã Rota</w:t>
                       </w:r>
+                      <w:bookmarkEnd w:id="28"/>
                     </w:p>
                   </w:txbxContent>
                 </v:textbox>
@@ -4280,7 +5036,7 @@
                     </pic:cNvPicPr>
                   </pic:nvPicPr>
                   <pic:blipFill>
-                    <a:blip r:embed="rId19">
+                    <a:blip r:embed="rId23">
                       <a:extLst>
                         <a:ext uri="{28A0092B-C50C-407E-A947-70E740481C1C}">
                           <a14:useLocalDpi xmlns:a14="http://schemas.microsoft.com/office/drawing/2010/main" val="0"/>
@@ -4357,15 +5113,180 @@
     </w:p>
     <w:p>
       <w:pPr>
-        <w:tabs>
-          <w:tab w:val="left" w:pos="916"/>
-        </w:tabs>
-      </w:pPr>
+        <w:pStyle w:val="Ttulo1"/>
+        <w:numPr>
+          <w:ilvl w:val="0"/>
+          <w:numId w:val="1"/>
+        </w:numPr>
+      </w:pPr>
+      <w:bookmarkStart w:id="29" w:name="_Toc120529981"/>
+      <w:r>
+        <w:t>Diagramas</w:t>
+      </w:r>
+      <w:bookmarkEnd w:id="29"/>
+    </w:p>
+    <w:p/>
+    <w:p>
+      <w:pPr>
+        <w:pStyle w:val="Ttulo2"/>
+        <w:numPr>
+          <w:ilvl w:val="1"/>
+          <w:numId w:val="1"/>
+        </w:numPr>
+      </w:pPr>
+      <w:bookmarkStart w:id="30" w:name="_Toc120529982"/>
+      <w:r>
+        <w:t>Diagrama Casos de Uso</w:t>
+      </w:r>
+      <w:bookmarkEnd w:id="30"/>
+    </w:p>
+    <w:p/>
+    <w:p>
+      <w:pPr>
+        <w:keepNext/>
+        <w:jc w:val="center"/>
+      </w:pPr>
+      <w:r>
+        <w:rPr>
+          <w:noProof/>
+        </w:rPr>
+        <w:drawing>
+          <wp:inline distT="0" distB="0" distL="0" distR="0" wp14:anchorId="4D3631EB" wp14:editId="78FCA0EA">
+            <wp:extent cx="3162300" cy="2676525"/>
+            <wp:effectExtent l="0" t="0" r="0" b="9525"/>
+            <wp:docPr id="2" name="Imagem 2"/>
+            <wp:cNvGraphicFramePr>
+              <a:graphicFrameLocks xmlns:a="http://schemas.openxmlformats.org/drawingml/2006/main" noChangeAspect="1"/>
+            </wp:cNvGraphicFramePr>
+            <a:graphic xmlns:a="http://schemas.openxmlformats.org/drawingml/2006/main">
+              <a:graphicData uri="http://schemas.openxmlformats.org/drawingml/2006/picture">
+                <pic:pic xmlns:pic="http://schemas.openxmlformats.org/drawingml/2006/picture">
+                  <pic:nvPicPr>
+                    <pic:cNvPr id="2" name="Imagem 2"/>
+                    <pic:cNvPicPr/>
+                  </pic:nvPicPr>
+                  <pic:blipFill>
+                    <a:blip r:embed="rId24">
+                      <a:extLst>
+                        <a:ext uri="{28A0092B-C50C-407E-A947-70E740481C1C}">
+                          <a14:useLocalDpi xmlns:a14="http://schemas.microsoft.com/office/drawing/2010/main" val="0"/>
+                        </a:ext>
+                      </a:extLst>
+                    </a:blip>
+                    <a:stretch>
+                      <a:fillRect/>
+                    </a:stretch>
+                  </pic:blipFill>
+                  <pic:spPr>
+                    <a:xfrm>
+                      <a:off x="0" y="0"/>
+                      <a:ext cx="3162300" cy="2676525"/>
+                    </a:xfrm>
+                    <a:prstGeom prst="rect">
+                      <a:avLst/>
+                    </a:prstGeom>
+                  </pic:spPr>
+                </pic:pic>
+              </a:graphicData>
+            </a:graphic>
+          </wp:inline>
+        </w:drawing>
+      </w:r>
+    </w:p>
+    <w:p>
+      <w:pPr>
+        <w:pStyle w:val="Legenda"/>
+        <w:jc w:val="center"/>
+      </w:pPr>
+      <w:bookmarkStart w:id="31" w:name="_Toc120529966"/>
+      <w:r>
+        <w:t xml:space="preserve">Figura </w:t>
+      </w:r>
+      <w:fldSimple w:instr=" SEQ Figura \* ARABIC ">
+        <w:r>
+          <w:rPr>
+            <w:noProof/>
+          </w:rPr>
+          <w:t>9</w:t>
+        </w:r>
+      </w:fldSimple>
+      <w:r>
+        <w:t xml:space="preserve"> - Diagrama Casos de Uso</w:t>
+      </w:r>
+      <w:bookmarkEnd w:id="31"/>
+    </w:p>
+    <w:p>
+      <w:pPr>
+        <w:keepNext/>
+        <w:jc w:val="center"/>
+      </w:pPr>
+      <w:r>
+        <w:rPr>
+          <w:noProof/>
+        </w:rPr>
+        <w:drawing>
+          <wp:inline distT="0" distB="0" distL="0" distR="0" wp14:anchorId="7494E653" wp14:editId="6FF9F65A">
+            <wp:extent cx="5400040" cy="2493010"/>
+            <wp:effectExtent l="0" t="0" r="0" b="2540"/>
+            <wp:docPr id="4" name="Imagem 4" descr="Uma imagem com mesa&#10;&#10;Descrição gerada automaticamente"/>
+            <wp:cNvGraphicFramePr>
+              <a:graphicFrameLocks xmlns:a="http://schemas.openxmlformats.org/drawingml/2006/main" noChangeAspect="1"/>
+            </wp:cNvGraphicFramePr>
+            <a:graphic xmlns:a="http://schemas.openxmlformats.org/drawingml/2006/main">
+              <a:graphicData uri="http://schemas.openxmlformats.org/drawingml/2006/picture">
+                <pic:pic xmlns:pic="http://schemas.openxmlformats.org/drawingml/2006/picture">
+                  <pic:nvPicPr>
+                    <pic:cNvPr id="4" name="Imagem 4" descr="Uma imagem com mesa&#10;&#10;Descrição gerada automaticamente"/>
+                    <pic:cNvPicPr/>
+                  </pic:nvPicPr>
+                  <pic:blipFill>
+                    <a:blip r:embed="rId25"/>
+                    <a:stretch>
+                      <a:fillRect/>
+                    </a:stretch>
+                  </pic:blipFill>
+                  <pic:spPr>
+                    <a:xfrm>
+                      <a:off x="0" y="0"/>
+                      <a:ext cx="5400040" cy="2493010"/>
+                    </a:xfrm>
+                    <a:prstGeom prst="rect">
+                      <a:avLst/>
+                    </a:prstGeom>
+                  </pic:spPr>
+                </pic:pic>
+              </a:graphicData>
+            </a:graphic>
+          </wp:inline>
+        </w:drawing>
+      </w:r>
+    </w:p>
+    <w:p>
+      <w:pPr>
+        <w:pStyle w:val="Legenda"/>
+        <w:jc w:val="center"/>
+      </w:pPr>
+      <w:bookmarkStart w:id="32" w:name="_Toc120529967"/>
+      <w:r>
+        <w:t xml:space="preserve">Figura </w:t>
+      </w:r>
+      <w:fldSimple w:instr=" SEQ Figura \* ARABIC ">
+        <w:r>
+          <w:rPr>
+            <w:noProof/>
+          </w:rPr>
+          <w:t>10</w:t>
+        </w:r>
+      </w:fldSimple>
+      <w:r>
+        <w:t xml:space="preserve"> - Comportamento Normal Diagrama Casos de Uso</w:t>
+      </w:r>
+      <w:bookmarkEnd w:id="32"/>
     </w:p>
     <w:sectPr>
-      <w:headerReference w:type="default" r:id="rId20"/>
-      <w:footerReference w:type="default" r:id="rId21"/>
-      <w:headerReference w:type="first" r:id="rId22"/>
+      <w:headerReference w:type="default" r:id="rId26"/>
+      <w:footerReference w:type="default" r:id="rId27"/>
+      <w:headerReference w:type="first" r:id="rId28"/>
       <w:pgSz w:w="11906" w:h="16838"/>
       <w:pgMar w:top="1417" w:right="1701" w:bottom="1417" w:left="1701" w:header="283" w:footer="708" w:gutter="0"/>
       <w:cols w:space="708"/>
@@ -5047,6 +5968,92 @@
     </w:lvl>
   </w:abstractNum>
   <w:abstractNum w:abstractNumId="3" w15:restartNumberingAfterBreak="0">
+    <w:nsid w:val="159C2549"/>
+    <w:multiLevelType w:val="hybridMultilevel"/>
+    <w:tmpl w:val="34701470"/>
+    <w:lvl w:ilvl="0" w:tplc="0816000F">
+      <w:start w:val="1"/>
+      <w:numFmt w:val="decimal"/>
+      <w:lvlText w:val="%1."/>
+      <w:lvlJc w:val="left"/>
+      <w:pPr>
+        <w:ind w:left="720" w:hanging="360"/>
+      </w:pPr>
+    </w:lvl>
+    <w:lvl w:ilvl="1" w:tplc="08160019" w:tentative="1">
+      <w:start w:val="1"/>
+      <w:numFmt w:val="lowerLetter"/>
+      <w:lvlText w:val="%2."/>
+      <w:lvlJc w:val="left"/>
+      <w:pPr>
+        <w:ind w:left="1440" w:hanging="360"/>
+      </w:pPr>
+    </w:lvl>
+    <w:lvl w:ilvl="2" w:tplc="0816001B" w:tentative="1">
+      <w:start w:val="1"/>
+      <w:numFmt w:val="lowerRoman"/>
+      <w:lvlText w:val="%3."/>
+      <w:lvlJc w:val="right"/>
+      <w:pPr>
+        <w:ind w:left="2160" w:hanging="180"/>
+      </w:pPr>
+    </w:lvl>
+    <w:lvl w:ilvl="3" w:tplc="0816000F" w:tentative="1">
+      <w:start w:val="1"/>
+      <w:numFmt w:val="decimal"/>
+      <w:lvlText w:val="%4."/>
+      <w:lvlJc w:val="left"/>
+      <w:pPr>
+        <w:ind w:left="2880" w:hanging="360"/>
+      </w:pPr>
+    </w:lvl>
+    <w:lvl w:ilvl="4" w:tplc="08160019" w:tentative="1">
+      <w:start w:val="1"/>
+      <w:numFmt w:val="lowerLetter"/>
+      <w:lvlText w:val="%5."/>
+      <w:lvlJc w:val="left"/>
+      <w:pPr>
+        <w:ind w:left="3600" w:hanging="360"/>
+      </w:pPr>
+    </w:lvl>
+    <w:lvl w:ilvl="5" w:tplc="0816001B" w:tentative="1">
+      <w:start w:val="1"/>
+      <w:numFmt w:val="lowerRoman"/>
+      <w:lvlText w:val="%6."/>
+      <w:lvlJc w:val="right"/>
+      <w:pPr>
+        <w:ind w:left="4320" w:hanging="180"/>
+      </w:pPr>
+    </w:lvl>
+    <w:lvl w:ilvl="6" w:tplc="0816000F" w:tentative="1">
+      <w:start w:val="1"/>
+      <w:numFmt w:val="decimal"/>
+      <w:lvlText w:val="%7."/>
+      <w:lvlJc w:val="left"/>
+      <w:pPr>
+        <w:ind w:left="5040" w:hanging="360"/>
+      </w:pPr>
+    </w:lvl>
+    <w:lvl w:ilvl="7" w:tplc="08160019" w:tentative="1">
+      <w:start w:val="1"/>
+      <w:numFmt w:val="lowerLetter"/>
+      <w:lvlText w:val="%8."/>
+      <w:lvlJc w:val="left"/>
+      <w:pPr>
+        <w:ind w:left="5760" w:hanging="360"/>
+      </w:pPr>
+    </w:lvl>
+    <w:lvl w:ilvl="8" w:tplc="0816001B" w:tentative="1">
+      <w:start w:val="1"/>
+      <w:numFmt w:val="lowerRoman"/>
+      <w:lvlText w:val="%9."/>
+      <w:lvlJc w:val="right"/>
+      <w:pPr>
+        <w:ind w:left="6480" w:hanging="180"/>
+      </w:pPr>
+    </w:lvl>
+  </w:abstractNum>
+  <w:abstractNum w:abstractNumId="4" w15:restartNumberingAfterBreak="0">
     <w:nsid w:val="16DA623F"/>
     <w:multiLevelType w:val="multilevel"/>
     <w:tmpl w:val="0816001F"/>
@@ -5132,7 +6139,7 @@
       </w:pPr>
     </w:lvl>
   </w:abstractNum>
-  <w:abstractNum w:abstractNumId="4" w15:restartNumberingAfterBreak="0">
+  <w:abstractNum w:abstractNumId="5" w15:restartNumberingAfterBreak="0">
     <w:nsid w:val="1D3B2565"/>
     <w:multiLevelType w:val="hybridMultilevel"/>
     <w:tmpl w:val="9A2AE036"/>
@@ -5218,7 +6225,7 @@
       </w:pPr>
     </w:lvl>
   </w:abstractNum>
-  <w:abstractNum w:abstractNumId="5" w15:restartNumberingAfterBreak="0">
+  <w:abstractNum w:abstractNumId="6" w15:restartNumberingAfterBreak="0">
     <w:nsid w:val="2796596E"/>
     <w:multiLevelType w:val="hybridMultilevel"/>
     <w:tmpl w:val="7B003AEE"/>
@@ -5304,7 +6311,7 @@
       </w:pPr>
     </w:lvl>
   </w:abstractNum>
-  <w:abstractNum w:abstractNumId="6" w15:restartNumberingAfterBreak="0">
+  <w:abstractNum w:abstractNumId="7" w15:restartNumberingAfterBreak="0">
     <w:nsid w:val="310664B1"/>
     <w:multiLevelType w:val="multilevel"/>
     <w:tmpl w:val="0816001F"/>
@@ -5390,7 +6397,7 @@
       </w:pPr>
     </w:lvl>
   </w:abstractNum>
-  <w:abstractNum w:abstractNumId="7" w15:restartNumberingAfterBreak="0">
+  <w:abstractNum w:abstractNumId="8" w15:restartNumberingAfterBreak="0">
     <w:nsid w:val="3B1251DE"/>
     <w:multiLevelType w:val="multilevel"/>
     <w:tmpl w:val="0816001F"/>
@@ -5476,7 +6483,7 @@
       </w:pPr>
     </w:lvl>
   </w:abstractNum>
-  <w:abstractNum w:abstractNumId="8" w15:restartNumberingAfterBreak="0">
+  <w:abstractNum w:abstractNumId="9" w15:restartNumberingAfterBreak="0">
     <w:nsid w:val="3B863E14"/>
     <w:multiLevelType w:val="multilevel"/>
     <w:tmpl w:val="0816001F"/>
@@ -5562,7 +6569,7 @@
       </w:pPr>
     </w:lvl>
   </w:abstractNum>
-  <w:abstractNum w:abstractNumId="9" w15:restartNumberingAfterBreak="0">
+  <w:abstractNum w:abstractNumId="10" w15:restartNumberingAfterBreak="0">
     <w:nsid w:val="3E68573F"/>
     <w:multiLevelType w:val="multilevel"/>
     <w:tmpl w:val="0816001F"/>
@@ -5648,7 +6655,7 @@
       </w:pPr>
     </w:lvl>
   </w:abstractNum>
-  <w:abstractNum w:abstractNumId="10" w15:restartNumberingAfterBreak="0">
+  <w:abstractNum w:abstractNumId="11" w15:restartNumberingAfterBreak="0">
     <w:nsid w:val="40C45402"/>
     <w:multiLevelType w:val="hybridMultilevel"/>
     <w:tmpl w:val="206ADDF0"/>
@@ -5734,7 +6741,7 @@
       </w:pPr>
     </w:lvl>
   </w:abstractNum>
-  <w:abstractNum w:abstractNumId="11" w15:restartNumberingAfterBreak="0">
+  <w:abstractNum w:abstractNumId="12" w15:restartNumberingAfterBreak="0">
     <w:nsid w:val="43F07DF7"/>
     <w:multiLevelType w:val="multilevel"/>
     <w:tmpl w:val="0816001F"/>
@@ -5820,7 +6827,7 @@
       </w:pPr>
     </w:lvl>
   </w:abstractNum>
-  <w:abstractNum w:abstractNumId="12" w15:restartNumberingAfterBreak="0">
+  <w:abstractNum w:abstractNumId="13" w15:restartNumberingAfterBreak="0">
     <w:nsid w:val="492D169C"/>
     <w:multiLevelType w:val="multilevel"/>
     <w:tmpl w:val="0816001F"/>
@@ -5906,7 +6913,7 @@
       </w:pPr>
     </w:lvl>
   </w:abstractNum>
-  <w:abstractNum w:abstractNumId="13" w15:restartNumberingAfterBreak="0">
+  <w:abstractNum w:abstractNumId="14" w15:restartNumberingAfterBreak="0">
     <w:nsid w:val="51BB4BBE"/>
     <w:multiLevelType w:val="multilevel"/>
     <w:tmpl w:val="0816001F"/>
@@ -5992,7 +6999,7 @@
       </w:pPr>
     </w:lvl>
   </w:abstractNum>
-  <w:abstractNum w:abstractNumId="14" w15:restartNumberingAfterBreak="0">
+  <w:abstractNum w:abstractNumId="15" w15:restartNumberingAfterBreak="0">
     <w:nsid w:val="52AF3B04"/>
     <w:multiLevelType w:val="multilevel"/>
     <w:tmpl w:val="0816001F"/>
@@ -6078,7 +7085,7 @@
       </w:pPr>
     </w:lvl>
   </w:abstractNum>
-  <w:abstractNum w:abstractNumId="15" w15:restartNumberingAfterBreak="0">
+  <w:abstractNum w:abstractNumId="16" w15:restartNumberingAfterBreak="0">
     <w:nsid w:val="52D034D7"/>
     <w:multiLevelType w:val="multilevel"/>
     <w:tmpl w:val="0816001F"/>
@@ -6164,7 +7171,7 @@
       </w:pPr>
     </w:lvl>
   </w:abstractNum>
-  <w:abstractNum w:abstractNumId="16" w15:restartNumberingAfterBreak="0">
+  <w:abstractNum w:abstractNumId="17" w15:restartNumberingAfterBreak="0">
     <w:nsid w:val="53DC6339"/>
     <w:multiLevelType w:val="multilevel"/>
     <w:tmpl w:val="0816001F"/>
@@ -6250,7 +7257,7 @@
       </w:pPr>
     </w:lvl>
   </w:abstractNum>
-  <w:abstractNum w:abstractNumId="17" w15:restartNumberingAfterBreak="0">
+  <w:abstractNum w:abstractNumId="18" w15:restartNumberingAfterBreak="0">
     <w:nsid w:val="5514260A"/>
     <w:multiLevelType w:val="hybridMultilevel"/>
     <w:tmpl w:val="04B63CB4"/>
@@ -6363,7 +7370,7 @@
       </w:rPr>
     </w:lvl>
   </w:abstractNum>
-  <w:abstractNum w:abstractNumId="18" w15:restartNumberingAfterBreak="0">
+  <w:abstractNum w:abstractNumId="19" w15:restartNumberingAfterBreak="0">
     <w:nsid w:val="5A6A67C4"/>
     <w:multiLevelType w:val="hybridMultilevel"/>
     <w:tmpl w:val="C39E3416"/>
@@ -6449,7 +7456,7 @@
       </w:pPr>
     </w:lvl>
   </w:abstractNum>
-  <w:abstractNum w:abstractNumId="19" w15:restartNumberingAfterBreak="0">
+  <w:abstractNum w:abstractNumId="20" w15:restartNumberingAfterBreak="0">
     <w:nsid w:val="5C49250A"/>
     <w:multiLevelType w:val="multilevel"/>
     <w:tmpl w:val="0816001F"/>
@@ -6535,7 +7542,7 @@
       </w:pPr>
     </w:lvl>
   </w:abstractNum>
-  <w:abstractNum w:abstractNumId="20" w15:restartNumberingAfterBreak="0">
+  <w:abstractNum w:abstractNumId="21" w15:restartNumberingAfterBreak="0">
     <w:nsid w:val="5E355566"/>
     <w:multiLevelType w:val="multilevel"/>
     <w:tmpl w:val="0816001F"/>
@@ -6621,7 +7628,7 @@
       </w:pPr>
     </w:lvl>
   </w:abstractNum>
-  <w:abstractNum w:abstractNumId="21" w15:restartNumberingAfterBreak="0">
+  <w:abstractNum w:abstractNumId="22" w15:restartNumberingAfterBreak="0">
     <w:nsid w:val="6F712107"/>
     <w:multiLevelType w:val="hybridMultilevel"/>
     <w:tmpl w:val="5652FF32"/>
@@ -6734,7 +7741,7 @@
       </w:rPr>
     </w:lvl>
   </w:abstractNum>
-  <w:abstractNum w:abstractNumId="22" w15:restartNumberingAfterBreak="0">
+  <w:abstractNum w:abstractNumId="23" w15:restartNumberingAfterBreak="0">
     <w:nsid w:val="73124213"/>
     <w:multiLevelType w:val="hybridMultilevel"/>
     <w:tmpl w:val="3B42C0FA"/>
@@ -6847,7 +7854,7 @@
       </w:rPr>
     </w:lvl>
   </w:abstractNum>
-  <w:abstractNum w:abstractNumId="23" w15:restartNumberingAfterBreak="0">
+  <w:abstractNum w:abstractNumId="24" w15:restartNumberingAfterBreak="0">
     <w:nsid w:val="75CE263F"/>
     <w:multiLevelType w:val="multilevel"/>
     <w:tmpl w:val="0816001F"/>
@@ -6933,7 +7940,7 @@
       </w:pPr>
     </w:lvl>
   </w:abstractNum>
-  <w:abstractNum w:abstractNumId="24" w15:restartNumberingAfterBreak="0">
+  <w:abstractNum w:abstractNumId="25" w15:restartNumberingAfterBreak="0">
     <w:nsid w:val="75EA5D41"/>
     <w:multiLevelType w:val="hybridMultilevel"/>
     <w:tmpl w:val="895ADE0C"/>
@@ -7046,7 +8053,7 @@
       </w:rPr>
     </w:lvl>
   </w:abstractNum>
-  <w:abstractNum w:abstractNumId="25" w15:restartNumberingAfterBreak="0">
+  <w:abstractNum w:abstractNumId="26" w15:restartNumberingAfterBreak="0">
     <w:nsid w:val="7A6E25C0"/>
     <w:multiLevelType w:val="hybridMultilevel"/>
     <w:tmpl w:val="CD909366"/>
@@ -7159,7 +8166,7 @@
       </w:rPr>
     </w:lvl>
   </w:abstractNum>
-  <w:abstractNum w:abstractNumId="26" w15:restartNumberingAfterBreak="0">
+  <w:abstractNum w:abstractNumId="27" w15:restartNumberingAfterBreak="0">
     <w:nsid w:val="7EB537BC"/>
     <w:multiLevelType w:val="hybridMultilevel"/>
     <w:tmpl w:val="A2647C5C"/>
@@ -7272,7 +8279,7 @@
       </w:rPr>
     </w:lvl>
   </w:abstractNum>
-  <w:abstractNum w:abstractNumId="27" w15:restartNumberingAfterBreak="0">
+  <w:abstractNum w:abstractNumId="28" w15:restartNumberingAfterBreak="0">
     <w:nsid w:val="7EE024B4"/>
     <w:multiLevelType w:val="multilevel"/>
     <w:tmpl w:val="9FD8BB12"/>
@@ -7359,88 +8366,91 @@
     </w:lvl>
   </w:abstractNum>
   <w:num w:numId="1" w16cid:durableId="1669940190">
+    <w:abstractNumId w:val="15"/>
+  </w:num>
+  <w:num w:numId="2" w16cid:durableId="1437796811">
+    <w:abstractNumId w:val="20"/>
+  </w:num>
+  <w:num w:numId="3" w16cid:durableId="1623727697">
+    <w:abstractNumId w:val="12"/>
+  </w:num>
+  <w:num w:numId="4" w16cid:durableId="72970019">
+    <w:abstractNumId w:val="18"/>
+  </w:num>
+  <w:num w:numId="5" w16cid:durableId="644548230">
+    <w:abstractNumId w:val="24"/>
+  </w:num>
+  <w:num w:numId="6" w16cid:durableId="1405564173">
+    <w:abstractNumId w:val="23"/>
+  </w:num>
+  <w:num w:numId="7" w16cid:durableId="643699685">
+    <w:abstractNumId w:val="22"/>
+  </w:num>
+  <w:num w:numId="8" w16cid:durableId="489560295">
+    <w:abstractNumId w:val="27"/>
+  </w:num>
+  <w:num w:numId="9" w16cid:durableId="104159626">
     <w:abstractNumId w:val="14"/>
   </w:num>
-  <w:num w:numId="2" w16cid:durableId="1437796811">
-    <w:abstractNumId w:val="19"/>
-  </w:num>
-  <w:num w:numId="3" w16cid:durableId="1623727697">
-    <w:abstractNumId w:val="11"/>
-  </w:num>
-  <w:num w:numId="4" w16cid:durableId="72970019">
-    <w:abstractNumId w:val="17"/>
-  </w:num>
-  <w:num w:numId="5" w16cid:durableId="644548230">
-    <w:abstractNumId w:val="23"/>
-  </w:num>
-  <w:num w:numId="6" w16cid:durableId="1405564173">
-    <w:abstractNumId w:val="22"/>
-  </w:num>
-  <w:num w:numId="7" w16cid:durableId="643699685">
-    <w:abstractNumId w:val="21"/>
-  </w:num>
-  <w:num w:numId="8" w16cid:durableId="489560295">
-    <w:abstractNumId w:val="26"/>
-  </w:num>
-  <w:num w:numId="9" w16cid:durableId="104159626">
-    <w:abstractNumId w:val="13"/>
-  </w:num>
   <w:num w:numId="10" w16cid:durableId="1083726735">
-    <w:abstractNumId w:val="8"/>
+    <w:abstractNumId w:val="9"/>
   </w:num>
   <w:num w:numId="11" w16cid:durableId="993492274">
-    <w:abstractNumId w:val="6"/>
+    <w:abstractNumId w:val="7"/>
   </w:num>
   <w:num w:numId="12" w16cid:durableId="509416854">
-    <w:abstractNumId w:val="9"/>
+    <w:abstractNumId w:val="10"/>
   </w:num>
   <w:num w:numId="13" w16cid:durableId="917398981">
     <w:abstractNumId w:val="1"/>
   </w:num>
   <w:num w:numId="14" w16cid:durableId="1939675877">
-    <w:abstractNumId w:val="24"/>
+    <w:abstractNumId w:val="25"/>
   </w:num>
   <w:num w:numId="15" w16cid:durableId="1099107695">
-    <w:abstractNumId w:val="25"/>
+    <w:abstractNumId w:val="26"/>
   </w:num>
   <w:num w:numId="16" w16cid:durableId="1163014252">
-    <w:abstractNumId w:val="16"/>
+    <w:abstractNumId w:val="17"/>
   </w:num>
   <w:num w:numId="17" w16cid:durableId="442724661">
-    <w:abstractNumId w:val="10"/>
+    <w:abstractNumId w:val="11"/>
   </w:num>
   <w:num w:numId="18" w16cid:durableId="938293265">
-    <w:abstractNumId w:val="5"/>
+    <w:abstractNumId w:val="6"/>
   </w:num>
   <w:num w:numId="19" w16cid:durableId="689378965">
     <w:abstractNumId w:val="0"/>
   </w:num>
   <w:num w:numId="20" w16cid:durableId="871453185">
-    <w:abstractNumId w:val="7"/>
+    <w:abstractNumId w:val="8"/>
   </w:num>
   <w:num w:numId="21" w16cid:durableId="419450695">
     <w:abstractNumId w:val="2"/>
   </w:num>
   <w:num w:numId="22" w16cid:durableId="713621804">
-    <w:abstractNumId w:val="3"/>
+    <w:abstractNumId w:val="4"/>
   </w:num>
   <w:num w:numId="23" w16cid:durableId="1128158462">
-    <w:abstractNumId w:val="15"/>
+    <w:abstractNumId w:val="16"/>
   </w:num>
   <w:num w:numId="24" w16cid:durableId="1944266593">
-    <w:abstractNumId w:val="20"/>
+    <w:abstractNumId w:val="21"/>
   </w:num>
   <w:num w:numId="25" w16cid:durableId="1350062904">
-    <w:abstractNumId w:val="12"/>
+    <w:abstractNumId w:val="13"/>
   </w:num>
   <w:num w:numId="26" w16cid:durableId="259526778">
-    <w:abstractNumId w:val="18"/>
+    <w:abstractNumId w:val="19"/>
   </w:num>
   <w:num w:numId="27" w16cid:durableId="2101557359">
-    <w:abstractNumId w:val="4"/>
+    <w:abstractNumId w:val="5"/>
   </w:num>
   <w:num w:numId="28" w16cid:durableId="1585260772">
-    <w:abstractNumId w:val="27"/>
+    <w:abstractNumId w:val="28"/>
+  </w:num>
+  <w:num w:numId="29" w16cid:durableId="1224680467">
+    <w:abstractNumId w:val="3"/>
   </w:num>
 </w:numbering>
 </file>

</xml_diff>